<commit_message>
Cập nhật chức năng
Cập nhật chức năng
</commit_message>
<xml_diff>
--- a/modules/mb-web/src/main/resources/report/MAU_THU_TIEN_HANG_NGAY.docx
+++ b/modules/mb-web/src/main/resources/report/MAU_THU_TIEN_HANG_NGAY.docx
@@ -1,6 +1,6 @@
 
 <file path=word/document.xml><?xml version="1.0" encoding="utf-8"?>
-<w:document xmlns:wpc="http://schemas.microsoft.com/office/word/2010/wordprocessingCanvas" xmlns:cx="http://schemas.microsoft.com/office/drawing/2014/chartex" xmlns:cx1="http://schemas.microsoft.com/office/drawing/2015/9/8/chartex" xmlns:cx2="http://schemas.microsoft.com/office/drawing/2015/10/21/chartex" xmlns:cx3="http://schemas.microsoft.com/office/drawing/2016/5/9/chartex" xmlns:cx4="http://schemas.microsoft.com/office/drawing/2016/5/10/chartex" xmlns:cx5="http://schemas.microsoft.com/office/drawing/2016/5/11/chartex" xmlns:cx6="http://schemas.microsoft.com/office/drawing/2016/5/12/chartex" xmlns:cx7="http://schemas.microsoft.com/office/drawing/2016/5/13/chartex" xmlns:cx8="http://schemas.microsoft.com/office/drawing/2016/5/14/chartex" xmlns:mc="http://schemas.openxmlformats.org/markup-compatibility/2006" xmlns:aink="http://schemas.microsoft.com/office/drawing/2016/ink" xmlns:am3d="http://schemas.microsoft.com/office/drawing/2017/model3d" xmlns:o="urn:schemas-microsoft-com:office:office" xmlns:r="http://schemas.openxmlformats.org/officeDocument/2006/relationships" xmlns:m="http://schemas.openxmlformats.org/officeDocument/2006/math" xmlns:v="urn:schemas-microsoft-com:vml" xmlns:wp14="http://schemas.microsoft.com/office/word/2010/wordprocessingDrawing" xmlns:wp="http://schemas.openxmlformats.org/drawingml/2006/wordprocessingDrawing" xmlns:w10="urn:schemas-microsoft-com:office:word" xmlns:w="http://schemas.openxmlformats.org/wordprocessingml/2006/main" xmlns:w14="http://schemas.microsoft.com/office/word/2010/wordml" xmlns:w15="http://schemas.microsoft.com/office/word/2012/wordml" xmlns:w16cid="http://schemas.microsoft.com/office/word/2016/wordml/cid" xmlns:w16se="http://schemas.microsoft.com/office/word/2015/wordml/symex" xmlns:wpg="http://schemas.microsoft.com/office/word/2010/wordprocessingGroup" xmlns:wpi="http://schemas.microsoft.com/office/word/2010/wordprocessingInk" xmlns:wne="http://schemas.microsoft.com/office/word/2006/wordml" xmlns:wps="http://schemas.microsoft.com/office/word/2010/wordprocessingShape" mc:Ignorable="w14 w15 w16se w16cid wp14">
+<w:document xmlns:wpc="http://schemas.microsoft.com/office/word/2010/wordprocessingCanvas" xmlns:cx="http://schemas.microsoft.com/office/drawing/2014/chartex" xmlns:cx1="http://schemas.microsoft.com/office/drawing/2015/9/8/chartex" xmlns:cx2="http://schemas.microsoft.com/office/drawing/2015/10/21/chartex" xmlns:cx3="http://schemas.microsoft.com/office/drawing/2016/5/9/chartex" xmlns:cx4="http://schemas.microsoft.com/office/drawing/2016/5/10/chartex" xmlns:cx5="http://schemas.microsoft.com/office/drawing/2016/5/11/chartex" xmlns:cx6="http://schemas.microsoft.com/office/drawing/2016/5/12/chartex" xmlns:cx7="http://schemas.microsoft.com/office/drawing/2016/5/13/chartex" xmlns:cx8="http://schemas.microsoft.com/office/drawing/2016/5/14/chartex" xmlns:mc="http://schemas.openxmlformats.org/markup-compatibility/2006" xmlns:aink="http://schemas.microsoft.com/office/drawing/2016/ink" xmlns:am3d="http://schemas.microsoft.com/office/drawing/2017/model3d" xmlns:o="urn:schemas-microsoft-com:office:office" xmlns:r="http://schemas.openxmlformats.org/officeDocument/2006/relationships" xmlns:m="http://schemas.openxmlformats.org/officeDocument/2006/math" xmlns:v="urn:schemas-microsoft-com:vml" xmlns:wp14="http://schemas.microsoft.com/office/word/2010/wordprocessingDrawing" xmlns:wp="http://schemas.openxmlformats.org/drawingml/2006/wordprocessingDrawing" xmlns:w10="urn:schemas-microsoft-com:office:word" xmlns:w="http://schemas.openxmlformats.org/wordprocessingml/2006/main" xmlns:w14="http://schemas.microsoft.com/office/word/2010/wordml" xmlns:w15="http://schemas.microsoft.com/office/word/2012/wordml" xmlns:w16cex="http://schemas.microsoft.com/office/word/2018/wordml/cex" xmlns:w16cid="http://schemas.microsoft.com/office/word/2016/wordml/cid" xmlns:w16="http://schemas.microsoft.com/office/word/2018/wordml" xmlns:w16se="http://schemas.microsoft.com/office/word/2015/wordml/symex" xmlns:wpg="http://schemas.microsoft.com/office/word/2010/wordprocessingGroup" xmlns:wpi="http://schemas.microsoft.com/office/word/2010/wordprocessingInk" xmlns:wne="http://schemas.microsoft.com/office/word/2006/wordml" xmlns:wps="http://schemas.microsoft.com/office/word/2010/wordprocessingShape" mc:Ignorable="w14 w15 w16se w16cid w16 w16cex wp14">
   <w:body>
     <w:p>
       <w:r>
@@ -298,8 +298,6 @@
               </w:rPr>
               <w:t xml:space="preserve"> Thu tiền hằng ngày</w:t>
             </w:r>
-            <w:bookmarkStart w:id="0" w:name="_GoBack"/>
-            <w:bookmarkEnd w:id="0"/>
           </w:p>
           <w:tbl>
             <w:tblPr>
@@ -342,7 +340,23 @@
                       <w:sz w:val="24"/>
                       <w:szCs w:val="24"/>
                     </w:rPr>
-                    <w:t>- Trả vốn : $ctv.vonTra</w:t>
+                    <w:t xml:space="preserve">- Trả vốn : </w:t>
+                  </w:r>
+                  <w:r>
+                    <w:rPr>
+                      <w:rFonts w:ascii="Times New Roman" w:hAnsi="Times New Roman" w:cs="Times New Roman"/>
+                      <w:sz w:val="24"/>
+                      <w:szCs w:val="24"/>
+                    </w:rPr>
+                    <w:t xml:space="preserve">             </w:t>
+                  </w:r>
+                  <w:r>
+                    <w:rPr>
+                      <w:rFonts w:ascii="Times New Roman" w:hAnsi="Times New Roman" w:cs="Times New Roman"/>
+                      <w:sz w:val="24"/>
+                      <w:szCs w:val="24"/>
+                    </w:rPr>
+                    <w:t>$ctv.vonTra</w:t>
                   </w:r>
                 </w:p>
               </w:tc>
@@ -410,6 +424,14 @@
                       <w:sz w:val="24"/>
                       <w:szCs w:val="24"/>
                     </w:rPr>
+                    <w:t xml:space="preserve">               </w:t>
+                  </w:r>
+                  <w:r>
+                    <w:rPr>
+                      <w:rFonts w:ascii="Times New Roman" w:hAnsi="Times New Roman" w:cs="Times New Roman"/>
+                      <w:sz w:val="24"/>
+                      <w:szCs w:val="24"/>
+                    </w:rPr>
                     <w:t>$ctv.laiTra</w:t>
                   </w:r>
                 </w:p>
@@ -461,6 +483,14 @@
                       <w:szCs w:val="24"/>
                     </w:rPr>
                     <w:t xml:space="preserve"> </w:t>
+                  </w:r>
+                  <w:r>
+                    <w:rPr>
+                      <w:rFonts w:ascii="Times New Roman" w:hAnsi="Times New Roman" w:cs="Times New Roman"/>
+                      <w:sz w:val="24"/>
+                      <w:szCs w:val="24"/>
+                    </w:rPr>
+                    <w:t xml:space="preserve">              </w:t>
                   </w:r>
                   <w:r>
                     <w:rPr>
@@ -666,7 +696,7 @@
 </file>
 
 <file path=word/styles.xml><?xml version="1.0" encoding="utf-8"?>
-<w:styles xmlns:mc="http://schemas.openxmlformats.org/markup-compatibility/2006" xmlns:r="http://schemas.openxmlformats.org/officeDocument/2006/relationships" xmlns:w="http://schemas.openxmlformats.org/wordprocessingml/2006/main" xmlns:w14="http://schemas.microsoft.com/office/word/2010/wordml" xmlns:w15="http://schemas.microsoft.com/office/word/2012/wordml" xmlns:w16cid="http://schemas.microsoft.com/office/word/2016/wordml/cid" xmlns:w16se="http://schemas.microsoft.com/office/word/2015/wordml/symex" mc:Ignorable="w14 w15 w16se w16cid">
+<w:styles xmlns:mc="http://schemas.openxmlformats.org/markup-compatibility/2006" xmlns:r="http://schemas.openxmlformats.org/officeDocument/2006/relationships" xmlns:w="http://schemas.openxmlformats.org/wordprocessingml/2006/main" xmlns:w14="http://schemas.microsoft.com/office/word/2010/wordml" xmlns:w15="http://schemas.microsoft.com/office/word/2012/wordml" xmlns:w16cex="http://schemas.microsoft.com/office/word/2018/wordml/cex" xmlns:w16cid="http://schemas.microsoft.com/office/word/2016/wordml/cid" xmlns:w16="http://schemas.microsoft.com/office/word/2018/wordml" xmlns:w16se="http://schemas.microsoft.com/office/word/2015/wordml/symex" mc:Ignorable="w14 w15 w16se w16cid w16 w16cex">
   <w:docDefaults>
     <w:rPrDefault>
       <w:rPr>
@@ -682,7 +712,7 @@
       </w:pPr>
     </w:pPrDefault>
   </w:docDefaults>
-  <w:latentStyles w:defLockedState="0" w:defUIPriority="99" w:defSemiHidden="0" w:defUnhideWhenUsed="0" w:defQFormat="0" w:count="377">
+  <w:latentStyles w:defLockedState="0" w:defUIPriority="99" w:defSemiHidden="0" w:defUnhideWhenUsed="0" w:defQFormat="0" w:count="376">
     <w:lsdException w:name="Normal" w:uiPriority="0" w:qFormat="1"/>
     <w:lsdException w:name="heading 1" w:uiPriority="9" w:qFormat="1"/>
     <w:lsdException w:name="heading 2" w:semiHidden="1" w:uiPriority="9" w:unhideWhenUsed="1" w:qFormat="1"/>
@@ -788,6 +818,7 @@
     <w:lsdException w:name="HTML Sample" w:semiHidden="1" w:unhideWhenUsed="1"/>
     <w:lsdException w:name="HTML Typewriter" w:semiHidden="1" w:unhideWhenUsed="1"/>
     <w:lsdException w:name="HTML Variable" w:semiHidden="1" w:unhideWhenUsed="1"/>
+    <w:lsdException w:name="Normal Table" w:semiHidden="1" w:unhideWhenUsed="1"/>
     <w:lsdException w:name="annotation subject" w:semiHidden="1" w:unhideWhenUsed="1"/>
     <w:lsdException w:name="No List" w:semiHidden="1" w:unhideWhenUsed="1"/>
     <w:lsdException w:name="Outline List 1" w:semiHidden="1" w:unhideWhenUsed="1"/>
@@ -834,8 +865,10 @@
     <w:lsdException w:name="Table Subtle 2" w:semiHidden="1" w:unhideWhenUsed="1"/>
     <w:lsdException w:name="Table Web 1" w:semiHidden="1" w:unhideWhenUsed="1"/>
     <w:lsdException w:name="Table Web 2" w:semiHidden="1" w:unhideWhenUsed="1"/>
+    <w:lsdException w:name="Table Web 3" w:semiHidden="1" w:unhideWhenUsed="1"/>
     <w:lsdException w:name="Balloon Text" w:semiHidden="1" w:unhideWhenUsed="1"/>
     <w:lsdException w:name="Table Grid" w:uiPriority="39"/>
+    <w:lsdException w:name="Table Theme" w:semiHidden="1" w:unhideWhenUsed="1"/>
     <w:lsdException w:name="Placeholder Text" w:semiHidden="1"/>
     <w:lsdException w:name="No Spacing" w:uiPriority="1" w:qFormat="1"/>
     <w:lsdException w:name="Light Shading" w:uiPriority="60"/>
@@ -1056,7 +1089,6 @@
     <w:lsdException w:name="Hashtag" w:semiHidden="1" w:unhideWhenUsed="1"/>
     <w:lsdException w:name="Unresolved Mention" w:semiHidden="1" w:unhideWhenUsed="1"/>
     <w:lsdException w:name="Smart Link" w:semiHidden="1" w:unhideWhenUsed="1"/>
-    <w:lsdException w:name="Smart Link Error" w:semiHidden="1" w:unhideWhenUsed="1"/>
   </w:latentStyles>
   <w:style w:type="paragraph" w:default="1" w:styleId="Normal">
     <w:name w:val="Normal"/>

</xml_diff>

<commit_message>
Chinh in lich su
Chinh in lich su
</commit_message>
<xml_diff>
--- a/modules/mb-web/src/main/resources/report/MAU_THU_TIEN_HANG_NGAY.docx
+++ b/modules/mb-web/src/main/resources/report/MAU_THU_TIEN_HANG_NGAY.docx
@@ -49,8 +49,8 @@
               <w:tblLook w:val="04A0" w:firstRow="1" w:lastRow="0" w:firstColumn="1" w:lastColumn="0" w:noHBand="0" w:noVBand="1"/>
             </w:tblPr>
             <w:tblGrid>
-              <w:gridCol w:w="8587"/>
-              <w:gridCol w:w="2332"/>
+              <w:gridCol w:w="8174"/>
+              <w:gridCol w:w="2745"/>
             </w:tblGrid>
             <w:tr>
               <w:trPr>
@@ -58,7 +58,7 @@
               </w:trPr>
               <w:tc>
                 <w:tcPr>
-                  <w:tcW w:w="8587" w:type="dxa"/>
+                  <w:tcW w:w="8174" w:type="dxa"/>
                 </w:tcPr>
                 <w:p>
                   <w:pPr>
@@ -117,8 +117,41 @@
               </w:tc>
               <w:tc>
                 <w:tcPr>
-                  <w:tcW w:w="2332" w:type="dxa"/>
+                  <w:tcW w:w="2745" w:type="dxa"/>
                 </w:tcPr>
+                <w:p>
+                  <w:pPr>
+                    <w:rPr>
+                      <w:rFonts w:ascii="Times New Roman" w:hAnsi="Times New Roman" w:cs="Times New Roman"/>
+                      <w:sz w:val="20"/>
+                      <w:szCs w:val="20"/>
+                    </w:rPr>
+                  </w:pPr>
+                  <w:r>
+                    <w:rPr>
+                      <w:rFonts w:ascii="Times New Roman" w:hAnsi="Times New Roman" w:cs="Times New Roman"/>
+                      <w:sz w:val="20"/>
+                      <w:szCs w:val="20"/>
+                    </w:rPr>
+                    <w:t>Tra</w:t>
+                  </w:r>
+                  <w:r>
+                    <w:rPr>
+                      <w:rFonts w:ascii="Times New Roman" w:hAnsi="Times New Roman" w:cs="Times New Roman"/>
+                      <w:sz w:val="20"/>
+                      <w:szCs w:val="20"/>
+                    </w:rPr>
+                    <w:t xml:space="preserve"> cứu :</w:t>
+                  </w:r>
+                  <w:r>
+                    <w:rPr>
+                      <w:rFonts w:ascii="Times New Roman" w:hAnsi="Times New Roman" w:cs="Times New Roman"/>
+                      <w:sz w:val="20"/>
+                      <w:szCs w:val="20"/>
+                    </w:rPr>
+                    <w:t xml:space="preserve"> $TRA_CUU</w:t>
+                  </w:r>
+                </w:p>
                 <w:p>
                   <w:pPr>
                     <w:rPr>
@@ -207,7 +240,57 @@
                 <w:sz w:val="20"/>
                 <w:szCs w:val="20"/>
               </w:rPr>
-              <w:t>Ngày $NGAY tháng $THANG năm $NAM</w:t>
+              <w:t xml:space="preserve">Ngày </w:t>
+            </w:r>
+            <w:r>
+              <w:rPr>
+                <w:rFonts w:ascii="Times New Roman" w:hAnsi="Times New Roman" w:cs="Times New Roman"/>
+                <w:i/>
+                <w:iCs/>
+                <w:sz w:val="20"/>
+                <w:szCs w:val="20"/>
+              </w:rPr>
+              <w:t xml:space="preserve">$ctv.ngay </w:t>
+            </w:r>
+            <w:r>
+              <w:rPr>
+                <w:rFonts w:ascii="Times New Roman" w:hAnsi="Times New Roman" w:cs="Times New Roman"/>
+                <w:i/>
+                <w:iCs/>
+                <w:sz w:val="20"/>
+                <w:szCs w:val="20"/>
+              </w:rPr>
+              <w:t xml:space="preserve"> thán</w:t>
+            </w:r>
+            <w:r>
+              <w:rPr>
+                <w:rFonts w:ascii="Times New Roman" w:hAnsi="Times New Roman" w:cs="Times New Roman"/>
+                <w:i/>
+                <w:iCs/>
+                <w:sz w:val="20"/>
+                <w:szCs w:val="20"/>
+              </w:rPr>
+              <w:t xml:space="preserve">g $ctv.thang </w:t>
+            </w:r>
+            <w:r>
+              <w:rPr>
+                <w:rFonts w:ascii="Times New Roman" w:hAnsi="Times New Roman" w:cs="Times New Roman"/>
+                <w:i/>
+                <w:iCs/>
+                <w:sz w:val="20"/>
+                <w:szCs w:val="20"/>
+              </w:rPr>
+              <w:t xml:space="preserve"> năm </w:t>
+            </w:r>
+            <w:r>
+              <w:rPr>
+                <w:rFonts w:ascii="Times New Roman" w:hAnsi="Times New Roman" w:cs="Times New Roman"/>
+                <w:i/>
+                <w:iCs/>
+                <w:sz w:val="20"/>
+                <w:szCs w:val="20"/>
+              </w:rPr>
+              <w:t>$ctv.nam</w:t>
             </w:r>
           </w:p>
           <w:p>

</xml_diff>